<commit_message>
🐛 Fix template format
</commit_message>
<xml_diff>
--- a/assets/template.docx
+++ b/assets/template.docx
@@ -7,7 +7,7 @@
         <w:pStyle w:val="Title"/>
       </w:pPr>
       <w:r>
-        <w:t>{company_name}</w:t>
+        <w:t>{{company_name}}</w:t>
       </w:r>
     </w:p>
     <w:p>
@@ -15,18 +15,18 @@
         <w:pStyle w:val="Heading2"/>
       </w:pPr>
       <w:r>
-        <w:t>Dear {recipient_name},</w:t>
+        <w:t>Dear {{recipient_name}},</w:t>
       </w:r>
     </w:p>
     <w:p/>
     <w:p>
       <w:r>
-        <w:t>I am writing to recommend {employee_name}, worked with us at {company_name} as a {employee_job_title} and reported to me in my position as {job_title}.</w:t>
+        <w:t>I am writing to recommend {{employee_name}}, worked with us at {{company_name}} as a {{employee_job_title}} and reported to me in my position as {{job_title}}.</w:t>
       </w:r>
     </w:p>
     <w:p>
       <w:r>
-        <w:t>I’ve always put a premium on {quality} among my team members and {employee_name} never failed to deliver.</w:t>
+        <w:t>I’ve always put a premium on {{quality}} among my team members and {{employee_name}} never failed to deliver.</w:t>
       </w:r>
     </w:p>
     <w:p>
@@ -36,7 +36,7 @@
     </w:p>
     <w:p>
       <w:r>
-        <w:t>{name}</w:t>
+        <w:t>{{name}}</w:t>
       </w:r>
     </w:p>
     <w:sectPr>

</xml_diff>